<commit_message>
00.00.02 Rajouts et corrections en ce qui concerne la mise en page
Signed-off-by: Steve Prud'Homme <sprudhomme@cslaval.qc.ca>
</commit_message>
<xml_diff>
--- a/PACRPFEL-AN-EXAO-OS1.docx
+++ b/PACRPFEL-AN-EXAO-OS1.docx
@@ -6,6 +6,7 @@
       <w:pPr>
         <w:spacing w:after="0"/>
         <w:rPr>
+          <w:rFonts w:ascii="Arial" w:hAnsi="Arial" w:cs="Arial"/>
           <w:b/>
           <w:sz w:val="28"/>
           <w:szCs w:val="28"/>
@@ -13,6 +14,7 @@
       </w:pPr>
       <w:r>
         <w:rPr>
+          <w:rFonts w:ascii="Arial" w:hAnsi="Arial" w:cs="Arial"/>
           <w:b/>
           <w:sz w:val="28"/>
           <w:szCs w:val="28"/>
@@ -21,6 +23,7 @@
       </w:r>
       <w:r>
         <w:rPr>
+          <w:rFonts w:ascii="Arial" w:hAnsi="Arial" w:cs="Arial"/>
           <w:b/>
           <w:sz w:val="28"/>
           <w:szCs w:val="28"/>
@@ -29,6 +32,7 @@
       </w:r>
       <w:r>
         <w:rPr>
+          <w:rFonts w:ascii="Arial" w:hAnsi="Arial" w:cs="Arial"/>
           <w:b/>
           <w:sz w:val="28"/>
           <w:szCs w:val="28"/>
@@ -37,6 +41,7 @@
       </w:r>
       <w:r>
         <w:rPr>
+          <w:rFonts w:ascii="Arial" w:hAnsi="Arial" w:cs="Arial"/>
           <w:b/>
           <w:sz w:val="28"/>
           <w:szCs w:val="28"/>
@@ -47,9 +52,13 @@
     <w:p>
       <w:pPr>
         <w:spacing w:after="0"/>
+        <w:rPr>
+          <w:rFonts w:ascii="Arial" w:hAnsi="Arial" w:cs="Arial"/>
+        </w:rPr>
       </w:pPr>
       <w:r>
         <w:rPr>
+          <w:rFonts w:ascii="Arial" w:hAnsi="Arial" w:cs="Arial"/>
           <w:b/>
           <w:color w:val="00B050"/>
           <w:sz w:val="28"/>
@@ -59,6 +68,7 @@
       </w:r>
       <w:r>
         <w:rPr>
+          <w:rFonts w:ascii="Arial" w:hAnsi="Arial" w:cs="Arial"/>
           <w:b/>
           <w:color w:val="00B050"/>
           <w:sz w:val="28"/>
@@ -68,12 +78,33 @@
       </w:r>
       <w:r>
         <w:rPr>
+          <w:rFonts w:ascii="Arial" w:hAnsi="Arial" w:cs="Arial"/>
           <w:b/>
           <w:color w:val="00B050"/>
           <w:sz w:val="28"/>
           <w:szCs w:val="28"/>
         </w:rPr>
-        <w:t xml:space="preserve"> Programme de formation continue</w:t>
+        <w:t xml:space="preserve"> Programme de </w:t>
+      </w:r>
+      <w:r>
+        <w:rPr>
+          <w:rFonts w:ascii="Arial" w:hAnsi="Arial" w:cs="Arial"/>
+          <w:b/>
+          <w:color w:val="00B050"/>
+          <w:sz w:val="28"/>
+          <w:szCs w:val="28"/>
+        </w:rPr>
+        <w:br/>
+      </w:r>
+      <w:r>
+        <w:rPr>
+          <w:rFonts w:ascii="Arial" w:hAnsi="Arial" w:cs="Arial"/>
+          <w:b/>
+          <w:color w:val="00B050"/>
+          <w:sz w:val="28"/>
+          <w:szCs w:val="28"/>
+        </w:rPr>
+        <w:t>formation continue</w:t>
       </w:r>
     </w:p>
     <w:tbl>
@@ -103,14 +134,14 @@
               <w:ind w:left="567" w:hanging="567"/>
               <w:outlineLvl w:val="1"/>
               <w:rPr>
-                <w:rFonts w:asciiTheme="minorHAnsi" w:hAnsiTheme="minorHAnsi"/>
+                <w:rFonts w:ascii="Arial" w:hAnsi="Arial" w:cs="Arial"/>
                 <w:b/>
                 <w:i w:val="0"/>
               </w:rPr>
             </w:pPr>
             <w:r>
               <w:rPr>
-                <w:rFonts w:asciiTheme="minorHAnsi" w:hAnsiTheme="minorHAnsi"/>
+                <w:rFonts w:ascii="Arial" w:hAnsi="Arial" w:cs="Arial"/>
                 <w:b/>
                 <w:i w:val="0"/>
               </w:rPr>
@@ -121,9 +152,13 @@
             <w:pPr>
               <w:ind w:left="630"/>
               <w:jc w:val="both"/>
+              <w:rPr>
+                <w:rFonts w:ascii="Arial" w:hAnsi="Arial" w:cs="Arial"/>
+              </w:rPr>
             </w:pPr>
             <w:r>
               <w:rPr>
+                <w:rFonts w:ascii="Arial" w:hAnsi="Arial" w:cs="Arial"/>
                 <w:b/>
                 <w:color w:val="00B050"/>
               </w:rPr>
@@ -131,6 +166,7 @@
             </w:r>
             <w:r>
               <w:rPr>
+                <w:rFonts w:ascii="Arial" w:hAnsi="Arial" w:cs="Arial"/>
                 <w:b/>
                 <w:color w:val="00B050"/>
               </w:rPr>
@@ -138,30 +174,52 @@
             </w:r>
             <w:r>
               <w:rPr>
+                <w:rFonts w:ascii="Arial" w:hAnsi="Arial" w:cs="Arial"/>
                 <w:b/>
                 <w:color w:val="00B050"/>
               </w:rPr>
               <w:t xml:space="preserve"> </w:t>
             </w:r>
             <w:r>
+              <w:rPr>
+                <w:rFonts w:ascii="Arial" w:hAnsi="Arial" w:cs="Arial"/>
+              </w:rPr>
               <w:t xml:space="preserve">souhaite développer des modules de formation en ligne de 6 à </w:t>
             </w:r>
             <w:r>
+              <w:rPr>
+                <w:rFonts w:ascii="Arial" w:hAnsi="Arial" w:cs="Arial"/>
+              </w:rPr>
               <w:t>12 h</w:t>
             </w:r>
             <w:r>
+              <w:rPr>
+                <w:rFonts w:ascii="Arial" w:hAnsi="Arial" w:cs="Arial"/>
+              </w:rPr>
               <w:t xml:space="preserve">. Les </w:t>
             </w:r>
             <w:r>
+              <w:rPr>
+                <w:rFonts w:ascii="Arial" w:hAnsi="Arial" w:cs="Arial"/>
+              </w:rPr>
               <w:t>modules</w:t>
             </w:r>
             <w:r>
+              <w:rPr>
+                <w:rFonts w:ascii="Arial" w:hAnsi="Arial" w:cs="Arial"/>
+              </w:rPr>
               <w:t xml:space="preserve"> de formation seront destinés </w:t>
             </w:r>
             <w:r>
+              <w:rPr>
+                <w:rFonts w:ascii="Arial" w:hAnsi="Arial" w:cs="Arial"/>
+              </w:rPr>
               <w:t xml:space="preserve">aux </w:t>
             </w:r>
             <w:r>
+              <w:rPr>
+                <w:rFonts w:ascii="Arial" w:hAnsi="Arial" w:cs="Arial"/>
+              </w:rPr>
               <w:t xml:space="preserve">chauffeurs de taxi. </w:t>
             </w:r>
           </w:p>
@@ -183,7 +241,7 @@
               <w:ind w:left="993" w:hanging="576"/>
               <w:outlineLvl w:val="1"/>
               <w:rPr>
-                <w:rFonts w:asciiTheme="minorHAnsi" w:hAnsiTheme="minorHAnsi"/>
+                <w:rFonts w:ascii="Arial" w:hAnsi="Arial" w:cs="Arial"/>
                 <w:b/>
                 <w:i w:val="0"/>
               </w:rPr>
@@ -196,14 +254,14 @@
               <w:ind w:left="567" w:hanging="567"/>
               <w:outlineLvl w:val="1"/>
               <w:rPr>
-                <w:rFonts w:asciiTheme="minorHAnsi" w:hAnsiTheme="minorHAnsi"/>
+                <w:rFonts w:ascii="Arial" w:hAnsi="Arial" w:cs="Arial"/>
                 <w:b/>
                 <w:i w:val="0"/>
               </w:rPr>
             </w:pPr>
             <w:r>
               <w:rPr>
-                <w:rFonts w:asciiTheme="minorHAnsi" w:hAnsiTheme="minorHAnsi"/>
+                <w:rFonts w:ascii="Arial" w:hAnsi="Arial" w:cs="Arial"/>
                 <w:b/>
                 <w:i w:val="0"/>
               </w:rPr>
@@ -214,26 +272,35 @@
             <w:pPr>
               <w:ind w:left="630"/>
               <w:jc w:val="both"/>
+              <w:rPr>
+                <w:rFonts w:ascii="Arial" w:hAnsi="Arial" w:cs="Arial"/>
+              </w:rPr>
             </w:pPr>
             <w:r>
               <w:rPr>
+                <w:rFonts w:ascii="Arial" w:hAnsi="Arial" w:cs="Arial"/>
                 <w:b/>
               </w:rPr>
               <w:t xml:space="preserve">L’entreprise </w:t>
             </w:r>
             <w:r>
               <w:rPr>
+                <w:rFonts w:ascii="Arial" w:hAnsi="Arial" w:cs="Arial"/>
                 <w:b/>
               </w:rPr>
               <w:t>no </w:t>
             </w:r>
             <w:r>
               <w:rPr>
+                <w:rFonts w:ascii="Arial" w:hAnsi="Arial" w:cs="Arial"/>
                 <w:b/>
               </w:rPr>
               <w:t>1</w:t>
             </w:r>
             <w:r>
+              <w:rPr>
+                <w:rFonts w:ascii="Arial" w:hAnsi="Arial" w:cs="Arial"/>
+              </w:rPr>
               <w:t xml:space="preserve"> possède 8 ans d’expérience dans l’élaboration de présentation de contenu sur support Internet. Elle offre des services d’élaboration d’outils de formation en ligne depuis 2 ans. </w:t>
             </w:r>
           </w:p>
@@ -255,7 +322,7 @@
               <w:ind w:left="567"/>
               <w:outlineLvl w:val="1"/>
               <w:rPr>
-                <w:rFonts w:asciiTheme="minorHAnsi" w:hAnsiTheme="minorHAnsi"/>
+                <w:rFonts w:ascii="Arial" w:hAnsi="Arial" w:cs="Arial"/>
                 <w:b/>
                 <w:i w:val="0"/>
               </w:rPr>
@@ -268,14 +335,14 @@
               <w:ind w:left="567" w:hanging="567"/>
               <w:outlineLvl w:val="1"/>
               <w:rPr>
-                <w:rFonts w:asciiTheme="minorHAnsi" w:hAnsiTheme="minorHAnsi"/>
+                <w:rFonts w:ascii="Arial" w:hAnsi="Arial" w:cs="Arial"/>
                 <w:b/>
                 <w:i w:val="0"/>
               </w:rPr>
             </w:pPr>
             <w:r>
               <w:rPr>
-                <w:rFonts w:asciiTheme="minorHAnsi" w:hAnsiTheme="minorHAnsi"/>
+                <w:rFonts w:ascii="Arial" w:hAnsi="Arial" w:cs="Arial"/>
                 <w:b/>
                 <w:i w:val="0"/>
               </w:rPr>
@@ -286,8 +353,14 @@
             <w:pPr>
               <w:ind w:left="630"/>
               <w:jc w:val="both"/>
+              <w:rPr>
+                <w:rFonts w:ascii="Arial" w:hAnsi="Arial" w:cs="Arial"/>
+              </w:rPr>
             </w:pPr>
             <w:r>
+              <w:rPr>
+                <w:rFonts w:ascii="Arial" w:hAnsi="Arial" w:cs="Arial"/>
+              </w:rPr>
               <w:t xml:space="preserve">L’entreprise a réalisé deux modules de formation s’apparentant au mandat. Le premier pour un établissement du secteur de la santé (PowerPoint sur les valeurs de l’organisme pour les nouveaux employés). Le deuxième module a permis à une entreprise manufacturière de rendre les mesures de SST disponibles sur l’Intranet. </w:t>
             </w:r>
           </w:p>
@@ -309,7 +382,7 @@
               <w:ind w:left="567"/>
               <w:outlineLvl w:val="1"/>
               <w:rPr>
-                <w:rFonts w:asciiTheme="minorHAnsi" w:hAnsiTheme="minorHAnsi"/>
+                <w:rFonts w:ascii="Arial" w:hAnsi="Arial" w:cs="Arial"/>
                 <w:b/>
                 <w:i w:val="0"/>
               </w:rPr>
@@ -322,14 +395,14 @@
               <w:ind w:left="567" w:hanging="567"/>
               <w:outlineLvl w:val="1"/>
               <w:rPr>
-                <w:rFonts w:asciiTheme="minorHAnsi" w:hAnsiTheme="minorHAnsi"/>
+                <w:rFonts w:ascii="Arial" w:hAnsi="Arial" w:cs="Arial"/>
                 <w:b/>
                 <w:i w:val="0"/>
               </w:rPr>
             </w:pPr>
             <w:r>
               <w:rPr>
-                <w:rFonts w:asciiTheme="minorHAnsi" w:hAnsiTheme="minorHAnsi"/>
+                <w:rFonts w:ascii="Arial" w:hAnsi="Arial" w:cs="Arial"/>
                 <w:b/>
                 <w:i w:val="0"/>
               </w:rPr>
@@ -339,12 +412,19 @@
           <w:p>
             <w:pPr>
               <w:ind w:left="630"/>
+              <w:rPr>
+                <w:rFonts w:ascii="Arial" w:hAnsi="Arial" w:cs="Arial"/>
+              </w:rPr>
             </w:pPr>
             <w:r>
+              <w:rPr>
+                <w:rFonts w:ascii="Arial" w:hAnsi="Arial" w:cs="Arial"/>
+              </w:rPr>
               <w:t xml:space="preserve">À partir du contenu précisé par </w:t>
             </w:r>
             <w:r>
               <w:rPr>
+                <w:rFonts w:ascii="Arial" w:hAnsi="Arial" w:cs="Arial"/>
                 <w:b/>
                 <w:color w:val="00B050"/>
               </w:rPr>
@@ -352,6 +432,7 @@
             </w:r>
             <w:r>
               <w:rPr>
+                <w:rFonts w:ascii="Arial" w:hAnsi="Arial" w:cs="Arial"/>
                 <w:b/>
                 <w:color w:val="00B050"/>
               </w:rPr>
@@ -359,12 +440,16 @@
             </w:r>
             <w:r>
               <w:rPr>
+                <w:rFonts w:ascii="Arial" w:hAnsi="Arial" w:cs="Arial"/>
                 <w:b/>
                 <w:color w:val="00B050"/>
               </w:rPr>
               <w:t>de Laval</w:t>
             </w:r>
             <w:r>
+              <w:rPr>
+                <w:rFonts w:ascii="Arial" w:hAnsi="Arial" w:cs="Arial"/>
+              </w:rPr>
               <w:t>, les principales étapes sont les suivantes :</w:t>
             </w:r>
           </w:p>
@@ -376,8 +461,14 @@
                 <w:numId w:val="2"/>
               </w:numPr>
               <w:ind w:left="900" w:hanging="284"/>
+              <w:rPr>
+                <w:rFonts w:ascii="Arial" w:hAnsi="Arial" w:cs="Arial"/>
+              </w:rPr>
             </w:pPr>
             <w:r>
+              <w:rPr>
+                <w:rFonts w:ascii="Arial" w:hAnsi="Arial" w:cs="Arial"/>
+              </w:rPr>
               <w:t xml:space="preserve">Mise en page du contenu (du plus simple au plus complexe) </w:t>
             </w:r>
           </w:p>
@@ -389,8 +480,14 @@
                 <w:numId w:val="2"/>
               </w:numPr>
               <w:ind w:left="900" w:hanging="284"/>
+              <w:rPr>
+                <w:rFonts w:ascii="Arial" w:hAnsi="Arial" w:cs="Arial"/>
+              </w:rPr>
             </w:pPr>
             <w:r>
+              <w:rPr>
+                <w:rFonts w:ascii="Arial" w:hAnsi="Arial" w:cs="Arial"/>
+              </w:rPr>
               <w:t>Production d’un PowerPoint (aspect visuel et intégration d’exemples concrets)</w:t>
             </w:r>
           </w:p>
@@ -402,8 +499,14 @@
                 <w:numId w:val="2"/>
               </w:numPr>
               <w:ind w:left="900" w:hanging="284"/>
+              <w:rPr>
+                <w:rFonts w:ascii="Arial" w:hAnsi="Arial" w:cs="Arial"/>
+              </w:rPr>
             </w:pPr>
             <w:r>
+              <w:rPr>
+                <w:rFonts w:ascii="Arial" w:hAnsi="Arial" w:cs="Arial"/>
+              </w:rPr>
               <w:t xml:space="preserve">Production d’un mode d’emploi sous forme de cahier </w:t>
             </w:r>
           </w:p>
@@ -415,20 +518,33 @@
                 <w:numId w:val="2"/>
               </w:numPr>
               <w:ind w:left="900" w:hanging="284"/>
+              <w:rPr>
+                <w:rFonts w:ascii="Arial" w:hAnsi="Arial" w:cs="Arial"/>
+              </w:rPr>
             </w:pPr>
             <w:r>
+              <w:rPr>
+                <w:rFonts w:ascii="Arial" w:hAnsi="Arial" w:cs="Arial"/>
+              </w:rPr>
               <w:t xml:space="preserve">Validation du contenu par un </w:t>
             </w:r>
             <w:r>
               <w:rPr>
+                <w:rFonts w:ascii="Arial" w:hAnsi="Arial" w:cs="Arial"/>
                 <w:i/>
               </w:rPr>
               <w:t>focus</w:t>
             </w:r>
             <w:r>
+              <w:rPr>
+                <w:rFonts w:ascii="Arial" w:hAnsi="Arial" w:cs="Arial"/>
+              </w:rPr>
               <w:t xml:space="preserve"> g</w:t>
             </w:r>
             <w:r>
+              <w:rPr>
+                <w:rFonts w:ascii="Arial" w:hAnsi="Arial" w:cs="Arial"/>
+              </w:rPr>
               <w:t>roupe de chauffeurs de taxi</w:t>
             </w:r>
           </w:p>
@@ -440,8 +556,14 @@
                 <w:numId w:val="2"/>
               </w:numPr>
               <w:ind w:left="900" w:hanging="284"/>
+              <w:rPr>
+                <w:rFonts w:ascii="Arial" w:hAnsi="Arial" w:cs="Arial"/>
+              </w:rPr>
             </w:pPr>
             <w:r>
+              <w:rPr>
+                <w:rFonts w:ascii="Arial" w:hAnsi="Arial" w:cs="Arial"/>
+              </w:rPr>
               <w:t>Ajustements finaux</w:t>
             </w:r>
           </w:p>
@@ -463,7 +585,7 @@
               <w:ind w:left="567"/>
               <w:outlineLvl w:val="1"/>
               <w:rPr>
-                <w:rFonts w:asciiTheme="minorHAnsi" w:hAnsiTheme="minorHAnsi"/>
+                <w:rFonts w:ascii="Arial" w:hAnsi="Arial" w:cs="Arial"/>
                 <w:b/>
                 <w:i w:val="0"/>
                 <w:sz w:val="22"/>
@@ -478,14 +600,14 @@
               <w:ind w:left="567" w:hanging="567"/>
               <w:outlineLvl w:val="1"/>
               <w:rPr>
-                <w:rFonts w:asciiTheme="minorHAnsi" w:hAnsiTheme="minorHAnsi"/>
+                <w:rFonts w:ascii="Arial" w:hAnsi="Arial" w:cs="Arial"/>
                 <w:b/>
                 <w:i w:val="0"/>
               </w:rPr>
             </w:pPr>
             <w:r>
               <w:rPr>
-                <w:rFonts w:asciiTheme="minorHAnsi" w:hAnsiTheme="minorHAnsi"/>
+                <w:rFonts w:ascii="Arial" w:hAnsi="Arial" w:cs="Arial"/>
                 <w:b/>
                 <w:i w:val="0"/>
               </w:rPr>
@@ -493,7 +615,7 @@
             </w:r>
             <w:r>
               <w:rPr>
-                <w:rFonts w:asciiTheme="minorHAnsi" w:hAnsiTheme="minorHAnsi"/>
+                <w:rFonts w:ascii="Arial" w:hAnsi="Arial" w:cs="Arial"/>
                 <w:b/>
                 <w:i w:val="0"/>
                 <w:color w:val="FF0000"/>
@@ -502,7 +624,7 @@
             </w:r>
             <w:r>
               <w:rPr>
-                <w:rFonts w:asciiTheme="minorHAnsi" w:hAnsiTheme="minorHAnsi"/>
+                <w:rFonts w:ascii="Arial" w:hAnsi="Arial" w:cs="Arial"/>
                 <w:b/>
                 <w:i w:val="0"/>
               </w:rPr>
@@ -510,25 +632,12 @@
             </w:r>
             <w:r>
               <w:rPr>
-                <w:rFonts w:asciiTheme="minorHAnsi" w:hAnsiTheme="minorHAnsi"/>
+                <w:rFonts w:ascii="Arial" w:hAnsi="Arial" w:cs="Arial"/>
                 <w:b/>
                 <w:i w:val="0"/>
               </w:rPr>
               <w:t>:</w:t>
             </w:r>
-          </w:p>
-          <w:p>
-            <w:pPr>
-              <w:pStyle w:val="Titre2"/>
-              <w:spacing w:line="276" w:lineRule="auto"/>
-              <w:ind w:left="567" w:hanging="567"/>
-              <w:outlineLvl w:val="1"/>
-              <w:rPr>
-                <w:rFonts w:asciiTheme="minorHAnsi" w:hAnsiTheme="minorHAnsi"/>
-                <w:b/>
-                <w:i w:val="0"/>
-              </w:rPr>
-            </w:pPr>
           </w:p>
           <w:p>
             <w:pPr>
@@ -540,7 +649,7 @@
               <w:ind w:left="900" w:hanging="284"/>
               <w:outlineLvl w:val="0"/>
               <w:rPr>
-                <w:rFonts w:asciiTheme="minorHAnsi" w:hAnsiTheme="minorHAnsi"/>
+                <w:rFonts w:ascii="Arial" w:hAnsi="Arial" w:cs="Arial"/>
                 <w:b w:val="0"/>
                 <w:sz w:val="22"/>
                 <w:szCs w:val="22"/>
@@ -549,7 +658,7 @@
             <w:proofErr w:type="gramStart"/>
             <w:r>
               <w:rPr>
-                <w:rFonts w:asciiTheme="minorHAnsi" w:hAnsiTheme="minorHAnsi"/>
+                <w:rFonts w:ascii="Arial" w:hAnsi="Arial" w:cs="Arial"/>
                 <w:b w:val="0"/>
                 <w:sz w:val="22"/>
                 <w:szCs w:val="22"/>
@@ -559,7 +668,7 @@
             <w:proofErr w:type="gramEnd"/>
             <w:r>
               <w:rPr>
-                <w:rFonts w:asciiTheme="minorHAnsi" w:hAnsiTheme="minorHAnsi"/>
+                <w:rFonts w:ascii="Arial" w:hAnsi="Arial" w:cs="Arial"/>
                 <w:b w:val="0"/>
                 <w:sz w:val="22"/>
                 <w:szCs w:val="22"/>
@@ -576,13 +685,13 @@
               </w:numPr>
               <w:ind w:left="900" w:right="-225" w:hanging="284"/>
               <w:rPr>
-                <w:rFonts w:cs="Times New Roman"/>
+                <w:rFonts w:ascii="Arial" w:hAnsi="Arial" w:cs="Arial"/>
                 <w:lang w:eastAsia="fr-FR"/>
               </w:rPr>
             </w:pPr>
             <w:r>
               <w:rPr>
-                <w:rFonts w:cs="Times New Roman"/>
+                <w:rFonts w:ascii="Arial" w:hAnsi="Arial" w:cs="Arial"/>
                 <w:lang w:eastAsia="fr-FR"/>
               </w:rPr>
               <w:t>Graphiste – employée (9 ans d’expérience en production d’outils de communication Web)</w:t>
@@ -598,35 +707,18 @@
           <w:p>
             <w:pPr>
               <w:pStyle w:val="Titre2"/>
-              <w:numPr>
-                <w:ilvl w:val="0"/>
-                <w:numId w:val="0"/>
-              </w:numPr>
-              <w:spacing w:line="276" w:lineRule="auto"/>
-              <w:ind w:left="567"/>
-              <w:outlineLvl w:val="1"/>
-              <w:rPr>
-                <w:rFonts w:asciiTheme="minorHAnsi" w:hAnsiTheme="minorHAnsi"/>
-                <w:b/>
-                <w:i w:val="0"/>
-              </w:rPr>
-            </w:pPr>
-          </w:p>
-          <w:p>
-            <w:pPr>
-              <w:pStyle w:val="Titre2"/>
               <w:spacing w:line="276" w:lineRule="auto"/>
               <w:ind w:left="567" w:hanging="567"/>
               <w:outlineLvl w:val="1"/>
               <w:rPr>
-                <w:rFonts w:asciiTheme="minorHAnsi" w:hAnsiTheme="minorHAnsi"/>
+                <w:rFonts w:ascii="Arial" w:hAnsi="Arial" w:cs="Arial"/>
                 <w:b/>
                 <w:i w:val="0"/>
               </w:rPr>
             </w:pPr>
             <w:r>
               <w:rPr>
-                <w:rFonts w:asciiTheme="minorHAnsi" w:hAnsiTheme="minorHAnsi"/>
+                <w:rFonts w:ascii="Arial" w:hAnsi="Arial" w:cs="Arial"/>
                 <w:b/>
                 <w:i w:val="0"/>
               </w:rPr>
@@ -641,8 +733,14 @@
                 <w:numId w:val="4"/>
               </w:numPr>
               <w:ind w:left="900" w:hanging="284"/>
+              <w:rPr>
+                <w:rFonts w:ascii="Arial" w:hAnsi="Arial" w:cs="Arial"/>
+              </w:rPr>
             </w:pPr>
             <w:r>
+              <w:rPr>
+                <w:rFonts w:ascii="Arial" w:hAnsi="Arial" w:cs="Arial"/>
+              </w:rPr>
               <w:t>Un PowerPoint présentant le contenu de l’entreprise</w:t>
             </w:r>
           </w:p>
@@ -654,14 +752,27 @@
                 <w:numId w:val="4"/>
               </w:numPr>
               <w:ind w:left="900" w:hanging="284"/>
+              <w:rPr>
+                <w:rFonts w:ascii="Arial" w:hAnsi="Arial" w:cs="Arial"/>
+              </w:rPr>
             </w:pPr>
             <w:r>
+              <w:rPr>
+                <w:rFonts w:ascii="Arial" w:hAnsi="Arial" w:cs="Arial"/>
+              </w:rPr>
               <w:t>Un guide-papier mode d’emploi</w:t>
             </w:r>
           </w:p>
         </w:tc>
       </w:tr>
     </w:tbl>
+    <w:p>
+      <w:pPr>
+        <w:rPr>
+          <w:rFonts w:ascii="Arial" w:hAnsi="Arial" w:cs="Arial"/>
+        </w:rPr>
+      </w:pPr>
+    </w:p>
     <w:p>
       <w:r>
         <w:rPr>
@@ -698,16 +809,14 @@
               <w:ind w:left="567" w:hanging="567"/>
               <w:outlineLvl w:val="1"/>
               <w:rPr>
-                <w:rFonts w:asciiTheme="minorHAnsi" w:hAnsiTheme="minorHAnsi"/>
+                <w:rFonts w:ascii="Arial" w:hAnsi="Arial" w:cs="Arial"/>
                 <w:b/>
                 <w:i w:val="0"/>
               </w:rPr>
             </w:pPr>
-            <w:bookmarkStart w:id="0" w:name="_GoBack"/>
-            <w:bookmarkEnd w:id="0"/>
-            <w:r>
-              <w:rPr>
-                <w:rFonts w:asciiTheme="minorHAnsi" w:hAnsiTheme="minorHAnsi"/>
+            <w:r>
+              <w:rPr>
+                <w:rFonts w:ascii="Arial" w:hAnsi="Arial" w:cs="Arial"/>
                 <w:b/>
                 <w:i w:val="0"/>
               </w:rPr>
@@ -719,12 +828,19 @@
             <w:pPr>
               <w:ind w:left="630"/>
               <w:jc w:val="both"/>
+              <w:rPr>
+                <w:rFonts w:ascii="Arial" w:hAnsi="Arial" w:cs="Arial"/>
+              </w:rPr>
             </w:pPr>
             <w:r>
+              <w:rPr>
+                <w:rFonts w:ascii="Arial" w:hAnsi="Arial" w:cs="Arial"/>
+              </w:rPr>
               <w:t xml:space="preserve">Les travaux débuteront selon les souhaits du </w:t>
             </w:r>
             <w:r>
               <w:rPr>
+                <w:rFonts w:ascii="Arial" w:hAnsi="Arial" w:cs="Arial"/>
                 <w:b/>
                 <w:color w:val="00B050"/>
               </w:rPr>
@@ -732,6 +848,7 @@
             </w:r>
             <w:r>
               <w:rPr>
+                <w:rFonts w:ascii="Arial" w:hAnsi="Arial" w:cs="Arial"/>
                 <w:b/>
                 <w:color w:val="00B050"/>
               </w:rPr>
@@ -739,12 +856,16 @@
             </w:r>
             <w:r>
               <w:rPr>
+                <w:rFonts w:ascii="Arial" w:hAnsi="Arial" w:cs="Arial"/>
                 <w:b/>
                 <w:color w:val="00B050"/>
               </w:rPr>
               <w:t xml:space="preserve"> </w:t>
             </w:r>
             <w:r>
+              <w:rPr>
+                <w:rFonts w:ascii="Arial" w:hAnsi="Arial" w:cs="Arial"/>
+              </w:rPr>
               <w:t>en février 2016 et seront parachevés en juillet 2016. La première version du PPT sera livrée au début mai 2016.</w:t>
             </w:r>
           </w:p>
@@ -766,7 +887,7 @@
               <w:ind w:left="567"/>
               <w:outlineLvl w:val="1"/>
               <w:rPr>
-                <w:rFonts w:asciiTheme="minorHAnsi" w:hAnsiTheme="minorHAnsi"/>
+                <w:rFonts w:ascii="Arial" w:hAnsi="Arial" w:cs="Arial"/>
                 <w:b/>
                 <w:i w:val="0"/>
               </w:rPr>
@@ -779,14 +900,14 @@
               <w:ind w:left="567" w:hanging="567"/>
               <w:outlineLvl w:val="1"/>
               <w:rPr>
-                <w:rFonts w:asciiTheme="minorHAnsi" w:hAnsiTheme="minorHAnsi"/>
+                <w:rFonts w:ascii="Arial" w:hAnsi="Arial" w:cs="Arial"/>
                 <w:b/>
                 <w:i w:val="0"/>
               </w:rPr>
             </w:pPr>
             <w:r>
               <w:rPr>
-                <w:rFonts w:asciiTheme="minorHAnsi" w:hAnsiTheme="minorHAnsi"/>
+                <w:rFonts w:ascii="Arial" w:hAnsi="Arial" w:cs="Arial"/>
                 <w:b/>
                 <w:i w:val="0"/>
               </w:rPr>
@@ -796,14 +917,26 @@
           <w:p>
             <w:pPr>
               <w:ind w:left="630"/>
+              <w:rPr>
+                <w:rFonts w:ascii="Arial" w:hAnsi="Arial" w:cs="Arial"/>
+              </w:rPr>
             </w:pPr>
             <w:r>
+              <w:rPr>
+                <w:rFonts w:ascii="Arial" w:hAnsi="Arial" w:cs="Arial"/>
+              </w:rPr>
               <w:t xml:space="preserve">Voir l’offre de prix dans l’enveloppe </w:t>
             </w:r>
             <w:r>
+              <w:rPr>
+                <w:rFonts w:ascii="Arial" w:hAnsi="Arial" w:cs="Arial"/>
+              </w:rPr>
               <w:t>no </w:t>
             </w:r>
             <w:r>
+              <w:rPr>
+                <w:rFonts w:ascii="Arial" w:hAnsi="Arial" w:cs="Arial"/>
+              </w:rPr>
               <w:t>2</w:t>
             </w:r>
           </w:p>
@@ -813,6 +946,9 @@
     <w:p>
       <w:pPr>
         <w:spacing w:after="0"/>
+        <w:rPr>
+          <w:rFonts w:ascii="Arial" w:hAnsi="Arial" w:cs="Arial"/>
+        </w:rPr>
       </w:pPr>
     </w:p>
     <w:sectPr>
@@ -871,15 +1007,267 @@
   <w:p>
     <w:pPr>
       <w:pStyle w:val="Pieddepage"/>
+      <w:rPr>
+        <w:rFonts w:ascii="Arial" w:hAnsi="Arial" w:cs="Arial"/>
+        <w:sz w:val="12"/>
+      </w:rPr>
     </w:pPr>
     <w:r>
-      <w:t>Tousignant, S. (2014) adapté par Prud’Homme, S. et Melançon D. (2015)</w:t>
+      <w:rPr>
+        <w:rFonts w:ascii="Arial" w:hAnsi="Arial" w:cs="Arial"/>
+        <w:sz w:val="12"/>
+      </w:rPr>
+      <w:t>Tousignant, S. (2014) adapté par Prud’Homme, S. et Melançon D. (2016)</w:t>
     </w:r>
   </w:p>
   <w:p>
     <w:pPr>
       <w:pStyle w:val="Pieddepage"/>
-    </w:pPr>
+      <w:rPr>
+        <w:rFonts w:ascii="Arial" w:hAnsi="Arial" w:cs="Arial"/>
+        <w:sz w:val="12"/>
+      </w:rPr>
+    </w:pPr>
+    <w:r>
+      <w:rPr>
+        <w:rFonts w:ascii="Arial" w:hAnsi="Arial" w:cs="Arial"/>
+        <w:sz w:val="12"/>
+      </w:rPr>
+      <w:fldChar w:fldCharType="begin"/>
+    </w:r>
+    <w:r>
+      <w:rPr>
+        <w:rFonts w:ascii="Arial" w:hAnsi="Arial" w:cs="Arial"/>
+        <w:sz w:val="12"/>
+      </w:rPr>
+      <w:instrText xml:space="preserve"> FILENAME  \p  \* MERGEFORMAT </w:instrText>
+    </w:r>
+    <w:r>
+      <w:rPr>
+        <w:rFonts w:ascii="Arial" w:hAnsi="Arial" w:cs="Arial"/>
+        <w:sz w:val="12"/>
+      </w:rPr>
+      <w:fldChar w:fldCharType="separate"/>
+    </w:r>
+    <w:r>
+      <w:rPr>
+        <w:rFonts w:ascii="Arial" w:hAnsi="Arial" w:cs="Arial"/>
+        <w:noProof/>
+        <w:sz w:val="12"/>
+      </w:rPr>
+      <w:t>C:\Users\sprudhomme\Dropbox\PROJETS\CP\PROJETS\Projet Présentation CSDL Analyse\PACRPFEL-AN-EXAO-OS1\PACRPFEL-AN-EXAO-OS1.docx</w:t>
+    </w:r>
+    <w:r>
+      <w:rPr>
+        <w:rFonts w:ascii="Arial" w:hAnsi="Arial" w:cs="Arial"/>
+        <w:noProof/>
+        <w:sz w:val="12"/>
+      </w:rPr>
+      <w:fldChar w:fldCharType="end"/>
+    </w:r>
+    <w:bookmarkStart w:id="0" w:name="_GoBack"/>
+    <w:bookmarkEnd w:id="0"/>
+  </w:p>
+  <w:p>
+    <w:pPr>
+      <w:pStyle w:val="Pieddepage"/>
+      <w:pBdr>
+        <w:top w:val="single" w:sz="4" w:space="1" w:color="auto"/>
+      </w:pBdr>
+      <w:tabs>
+        <w:tab w:val="clear" w:pos="4320"/>
+        <w:tab w:val="clear" w:pos="8640"/>
+        <w:tab w:val="center" w:pos="4536"/>
+        <w:tab w:val="right" w:pos="9214"/>
+      </w:tabs>
+      <w:rPr>
+        <w:rStyle w:val="Numrodepage"/>
+        <w:rFonts w:ascii="Arial" w:hAnsi="Arial" w:cs="Arial"/>
+      </w:rPr>
+    </w:pPr>
+    <w:r>
+      <w:rPr>
+        <w:rFonts w:ascii="Arial" w:hAnsi="Arial" w:cs="Arial"/>
+        <w:noProof/>
+      </w:rPr>
+      <w:drawing>
+        <wp:inline distT="0" distB="0" distL="0" distR="0" wp14:anchorId="17675DD7" wp14:editId="7387B16E">
+          <wp:extent cx="857250" cy="209550"/>
+          <wp:effectExtent l="0" t="0" r="0" b="0"/>
+          <wp:docPr id="4" name="Image 4" descr="logoCSDLhoriz-cmyk"/>
+          <wp:cNvGraphicFramePr>
+            <a:graphicFrameLocks xmlns:a="http://schemas.openxmlformats.org/drawingml/2006/main" noChangeAspect="1"/>
+          </wp:cNvGraphicFramePr>
+          <a:graphic xmlns:a="http://schemas.openxmlformats.org/drawingml/2006/main">
+            <a:graphicData uri="http://schemas.openxmlformats.org/drawingml/2006/picture">
+              <pic:pic xmlns:pic="http://schemas.openxmlformats.org/drawingml/2006/picture">
+                <pic:nvPicPr>
+                  <pic:cNvPr id="0" name="Picture 4" descr="logoCSDLhoriz-cmyk"/>
+                  <pic:cNvPicPr>
+                    <a:picLocks noChangeAspect="1" noChangeArrowheads="1"/>
+                  </pic:cNvPicPr>
+                </pic:nvPicPr>
+                <pic:blipFill>
+                  <a:blip r:embed="rId1">
+                    <a:extLst>
+                      <a:ext uri="{28A0092B-C50C-407E-A947-70E740481C1C}">
+                        <a14:useLocalDpi xmlns:a14="http://schemas.microsoft.com/office/drawing/2010/main" val="0"/>
+                      </a:ext>
+                    </a:extLst>
+                  </a:blip>
+                  <a:srcRect/>
+                  <a:stretch>
+                    <a:fillRect/>
+                  </a:stretch>
+                </pic:blipFill>
+                <pic:spPr bwMode="auto">
+                  <a:xfrm>
+                    <a:off x="0" y="0"/>
+                    <a:ext cx="857250" cy="209550"/>
+                  </a:xfrm>
+                  <a:prstGeom prst="rect">
+                    <a:avLst/>
+                  </a:prstGeom>
+                  <a:noFill/>
+                  <a:ln>
+                    <a:noFill/>
+                  </a:ln>
+                </pic:spPr>
+              </pic:pic>
+            </a:graphicData>
+          </a:graphic>
+        </wp:inline>
+      </w:drawing>
+    </w:r>
+    <w:r>
+      <w:rPr>
+        <w:rFonts w:ascii="Arial" w:hAnsi="Arial" w:cs="Arial"/>
+      </w:rPr>
+      <w:tab/>
+    </w:r>
+    <w:r>
+      <w:rPr>
+        <w:rFonts w:ascii="Arial" w:hAnsi="Arial" w:cs="Arial"/>
+      </w:rPr>
+      <w:t xml:space="preserve"> </w:t>
+    </w:r>
+    <w:r>
+      <w:rPr>
+        <w:rFonts w:ascii="Arial" w:hAnsi="Arial" w:cs="Arial"/>
+      </w:rPr>
+      <w:fldChar w:fldCharType="begin"/>
+    </w:r>
+    <w:r>
+      <w:rPr>
+        <w:rFonts w:ascii="Arial" w:hAnsi="Arial" w:cs="Arial"/>
+      </w:rPr>
+      <w:instrText xml:space="preserve"> SAVEDATE  \@ "yyyy-MM-dd"  \* MERGEFORMAT </w:instrText>
+    </w:r>
+    <w:r>
+      <w:rPr>
+        <w:rFonts w:ascii="Arial" w:hAnsi="Arial" w:cs="Arial"/>
+      </w:rPr>
+      <w:fldChar w:fldCharType="separate"/>
+    </w:r>
+    <w:r>
+      <w:rPr>
+        <w:rFonts w:ascii="Arial" w:hAnsi="Arial" w:cs="Arial"/>
+        <w:noProof/>
+      </w:rPr>
+      <w:t>2016-01-20</w:t>
+    </w:r>
+    <w:r>
+      <w:rPr>
+        <w:rFonts w:ascii="Arial" w:hAnsi="Arial" w:cs="Arial"/>
+      </w:rPr>
+      <w:fldChar w:fldCharType="end"/>
+    </w:r>
+    <w:r>
+      <w:rPr>
+        <w:rFonts w:ascii="Arial" w:hAnsi="Arial" w:cs="Arial"/>
+      </w:rPr>
+      <w:tab/>
+      <w:t xml:space="preserve">Page </w:t>
+    </w:r>
+    <w:r>
+      <w:rPr>
+        <w:rStyle w:val="Numrodepage"/>
+        <w:rFonts w:ascii="Arial" w:hAnsi="Arial" w:cs="Arial"/>
+      </w:rPr>
+      <w:fldChar w:fldCharType="begin"/>
+    </w:r>
+    <w:r>
+      <w:rPr>
+        <w:rStyle w:val="Numrodepage"/>
+        <w:rFonts w:ascii="Arial" w:hAnsi="Arial" w:cs="Arial"/>
+      </w:rPr>
+      <w:instrText xml:space="preserve"> PAGE </w:instrText>
+    </w:r>
+    <w:r>
+      <w:rPr>
+        <w:rStyle w:val="Numrodepage"/>
+        <w:rFonts w:ascii="Arial" w:hAnsi="Arial" w:cs="Arial"/>
+      </w:rPr>
+      <w:fldChar w:fldCharType="separate"/>
+    </w:r>
+    <w:r>
+      <w:rPr>
+        <w:rStyle w:val="Numrodepage"/>
+        <w:rFonts w:ascii="Arial" w:hAnsi="Arial" w:cs="Arial"/>
+        <w:noProof/>
+      </w:rPr>
+      <w:t>1</w:t>
+    </w:r>
+    <w:r>
+      <w:rPr>
+        <w:rStyle w:val="Numrodepage"/>
+        <w:rFonts w:ascii="Arial" w:hAnsi="Arial" w:cs="Arial"/>
+      </w:rPr>
+      <w:fldChar w:fldCharType="end"/>
+    </w:r>
+    <w:r>
+      <w:rPr>
+        <w:rStyle w:val="Numrodepage"/>
+        <w:rFonts w:ascii="Arial" w:hAnsi="Arial" w:cs="Arial"/>
+      </w:rPr>
+      <w:t xml:space="preserve"> de </w:t>
+    </w:r>
+    <w:r>
+      <w:rPr>
+        <w:rStyle w:val="Numrodepage"/>
+        <w:rFonts w:ascii="Arial" w:hAnsi="Arial" w:cs="Arial"/>
+      </w:rPr>
+      <w:fldChar w:fldCharType="begin"/>
+    </w:r>
+    <w:r>
+      <w:rPr>
+        <w:rStyle w:val="Numrodepage"/>
+        <w:rFonts w:ascii="Arial" w:hAnsi="Arial" w:cs="Arial"/>
+      </w:rPr>
+      <w:instrText xml:space="preserve"> NUMPAGES </w:instrText>
+    </w:r>
+    <w:r>
+      <w:rPr>
+        <w:rStyle w:val="Numrodepage"/>
+        <w:rFonts w:ascii="Arial" w:hAnsi="Arial" w:cs="Arial"/>
+      </w:rPr>
+      <w:fldChar w:fldCharType="separate"/>
+    </w:r>
+    <w:r>
+      <w:rPr>
+        <w:rStyle w:val="Numrodepage"/>
+        <w:rFonts w:ascii="Arial" w:hAnsi="Arial" w:cs="Arial"/>
+        <w:noProof/>
+      </w:rPr>
+      <w:t>2</w:t>
+    </w:r>
+    <w:r>
+      <w:rPr>
+        <w:rStyle w:val="Numrodepage"/>
+        <w:rFonts w:ascii="Arial" w:hAnsi="Arial" w:cs="Arial"/>
+      </w:rPr>
+      <w:fldChar w:fldCharType="end"/>
+    </w:r>
   </w:p>
 </w:ftr>
 </file>
@@ -934,13 +1322,17 @@
   <w:p>
     <w:pPr>
       <w:pStyle w:val="En-tte"/>
+      <w:rPr>
+        <w:rFonts w:ascii="Arial" w:hAnsi="Arial" w:cs="Arial"/>
+      </w:rPr>
     </w:pPr>
     <w:r>
       <w:rPr>
+        <w:rFonts w:ascii="Arial" w:hAnsi="Arial" w:cs="Arial"/>
         <w:noProof/>
       </w:rPr>
       <w:drawing>
-        <wp:inline distT="0" distB="0" distL="0" distR="0" wp14:anchorId="510467FF" wp14:editId="311694E1">
+        <wp:inline distT="0" distB="0" distL="0" distR="0" wp14:anchorId="29C2F6FC" wp14:editId="3789DBC4">
           <wp:extent cx="866775" cy="647700"/>
           <wp:effectExtent l="0" t="0" r="9525" b="0"/>
           <wp:docPr id="3" name="Image 2" descr="logoCSDLvertical-cmyk"/>
@@ -993,7 +1385,7 @@
     <w:pPr>
       <w:pStyle w:val="En-tte"/>
       <w:rPr>
-        <w:rFonts w:cs="Arial"/>
+        <w:rFonts w:ascii="Arial" w:hAnsi="Arial" w:cs="Arial"/>
         <w:b/>
         <w:sz w:val="24"/>
         <w:szCs w:val="24"/>
@@ -1001,7 +1393,7 @@
     </w:pPr>
     <w:r>
       <w:rPr>
-        <w:rFonts w:cs="Arial"/>
+        <w:rFonts w:ascii="Arial" w:hAnsi="Arial" w:cs="Arial"/>
         <w:b/>
         <w:sz w:val="24"/>
         <w:szCs w:val="24"/>
@@ -1012,7 +1404,18 @@
   <w:p>
     <w:pPr>
       <w:pStyle w:val="En-tte"/>
-    </w:pPr>
+      <w:rPr>
+        <w:rFonts w:ascii="Arial" w:hAnsi="Arial" w:cs="Arial"/>
+        <w:b/>
+      </w:rPr>
+    </w:pPr>
+    <w:r>
+      <w:rPr>
+        <w:rFonts w:ascii="Arial" w:hAnsi="Arial" w:cs="Arial"/>
+        <w:b/>
+      </w:rPr>
+      <w:t>Analyse</w:t>
+    </w:r>
   </w:p>
 </w:hdr>
 </file>
@@ -1546,6 +1949,7 @@
     <w:lsdException w:name="toc 8" w:uiPriority="39"/>
     <w:lsdException w:name="toc 9" w:uiPriority="39"/>
     <w:lsdException w:name="caption" w:uiPriority="35" w:qFormat="1"/>
+    <w:lsdException w:name="page number" w:uiPriority="0"/>
     <w:lsdException w:name="Title" w:semiHidden="0" w:uiPriority="10" w:unhideWhenUsed="0" w:qFormat="1"/>
     <w:lsdException w:name="Default Paragraph Font" w:uiPriority="1"/>
     <w:lsdException w:name="Subtitle" w:semiHidden="0" w:uiPriority="11" w:unhideWhenUsed="0" w:qFormat="1"/>
@@ -2160,6 +2564,11 @@
       <w:szCs w:val="16"/>
     </w:rPr>
   </w:style>
+  <w:style w:type="character" w:styleId="Numrodepage">
+    <w:name w:val="page number"/>
+    <w:basedOn w:val="Policepardfaut"/>
+    <w:rsid w:val="00465A27"/>
+  </w:style>
 </w:styles>
 </file>
 
@@ -2201,6 +2610,7 @@
     <w:lsdException w:name="toc 8" w:uiPriority="39"/>
     <w:lsdException w:name="toc 9" w:uiPriority="39"/>
     <w:lsdException w:name="caption" w:uiPriority="35" w:qFormat="1"/>
+    <w:lsdException w:name="page number" w:uiPriority="0"/>
     <w:lsdException w:name="Title" w:semiHidden="0" w:uiPriority="10" w:unhideWhenUsed="0" w:qFormat="1"/>
     <w:lsdException w:name="Default Paragraph Font" w:uiPriority="1"/>
     <w:lsdException w:name="Subtitle" w:semiHidden="0" w:uiPriority="11" w:unhideWhenUsed="0" w:qFormat="1"/>
@@ -2814,6 +3224,11 @@
       <w:sz w:val="16"/>
       <w:szCs w:val="16"/>
     </w:rPr>
+  </w:style>
+  <w:style w:type="character" w:styleId="Numrodepage">
+    <w:name w:val="page number"/>
+    <w:basedOn w:val="Policepardfaut"/>
+    <w:rsid w:val="00465A27"/>
   </w:style>
 </w:styles>
 </file>

</xml_diff>